<commit_message>
actualized plots, new mantel tests
</commit_message>
<xml_diff>
--- a/Figures/1 GRADIENT/mantel tests.docx
+++ b/Figures/1 GRADIENT/mantel tests.docx
@@ -639,247 +639,851 @@
     <w:tbl>
       <w:tblPr>
         <w:tblStyle w:val="Taulaambquadrcula"/>
-        <w:tblW w:w="0" w:type="auto"/>
+        <w:tblW w:w="9122" w:type="dxa"/>
+        <w:tblInd w:w="-284" w:type="dxa"/>
+        <w:tblBorders>
+          <w:top w:val="none" w:sz="0" w:space="0" w:color="auto"/>
+          <w:left w:val="none" w:sz="0" w:space="0" w:color="auto"/>
+          <w:bottom w:val="none" w:sz="0" w:space="0" w:color="auto"/>
+          <w:right w:val="none" w:sz="0" w:space="0" w:color="auto"/>
+          <w:insideH w:val="none" w:sz="0" w:space="0" w:color="auto"/>
+          <w:insideV w:val="none" w:sz="0" w:space="0" w:color="auto"/>
+        </w:tblBorders>
         <w:tblLook w:val="04A0" w:firstRow="1" w:lastRow="0" w:firstColumn="1" w:lastColumn="0" w:noHBand="0" w:noVBand="1"/>
       </w:tblPr>
       <w:tblGrid>
-        <w:gridCol w:w="2831"/>
-        <w:gridCol w:w="2831"/>
-        <w:gridCol w:w="2832"/>
+        <w:gridCol w:w="2978"/>
+        <w:gridCol w:w="2040"/>
+        <w:gridCol w:w="2126"/>
+        <w:gridCol w:w="1978"/>
       </w:tblGrid>
       <w:tr>
-        <w:tc>
-          <w:tcPr>
-            <w:tcW w:w="2831" w:type="dxa"/>
-          </w:tcPr>
-          <w:p>
-            <w:pPr>
-              <w:rPr>
-                <w:rFonts w:ascii="Times New Roman" w:hAnsi="Times New Roman" w:cs="Times New Roman"/>
-                <w:sz w:val="24"/>
-                <w:szCs w:val="24"/>
-              </w:rPr>
-            </w:pPr>
-          </w:p>
-        </w:tc>
-        <w:tc>
-          <w:tcPr>
-            <w:tcW w:w="2831" w:type="dxa"/>
-          </w:tcPr>
-          <w:p>
-            <w:pPr>
-              <w:rPr>
-                <w:rFonts w:ascii="Times New Roman" w:hAnsi="Times New Roman" w:cs="Times New Roman"/>
-                <w:sz w:val="24"/>
-                <w:szCs w:val="24"/>
-              </w:rPr>
-            </w:pPr>
-            <w:r>
-              <w:rPr>
-                <w:rFonts w:ascii="Times New Roman" w:hAnsi="Times New Roman" w:cs="Times New Roman"/>
-                <w:sz w:val="24"/>
-                <w:szCs w:val="24"/>
-              </w:rPr>
-              <w:t>R2</w:t>
-            </w:r>
-          </w:p>
-        </w:tc>
-        <w:tc>
-          <w:tcPr>
-            <w:tcW w:w="2832" w:type="dxa"/>
-          </w:tcPr>
-          <w:p>
-            <w:pPr>
-              <w:rPr>
-                <w:rFonts w:ascii="Times New Roman" w:hAnsi="Times New Roman" w:cs="Times New Roman"/>
-                <w:sz w:val="24"/>
-                <w:szCs w:val="24"/>
-              </w:rPr>
-            </w:pPr>
-            <w:r>
-              <w:rPr>
-                <w:rFonts w:ascii="Times New Roman" w:hAnsi="Times New Roman" w:cs="Times New Roman"/>
-                <w:sz w:val="24"/>
-                <w:szCs w:val="24"/>
-              </w:rPr>
-              <w:t>p-value</w:t>
+        <w:trPr>
+          <w:trHeight w:val="510"/>
+        </w:trPr>
+        <w:tc>
+          <w:tcPr>
+            <w:tcW w:w="2978" w:type="dxa"/>
+            <w:vAlign w:val="center"/>
+          </w:tcPr>
+          <w:p>
+            <w:pPr>
+              <w:jc w:val="center"/>
+              <w:rPr>
+                <w:rFonts w:ascii="Times New Roman" w:hAnsi="Times New Roman" w:cs="Times New Roman"/>
+                <w:sz w:val="24"/>
+                <w:szCs w:val="24"/>
+              </w:rPr>
+            </w:pPr>
+          </w:p>
+        </w:tc>
+        <w:tc>
+          <w:tcPr>
+            <w:tcW w:w="2040" w:type="dxa"/>
+            <w:vMerge w:val="restart"/>
+            <w:tcBorders>
+              <w:top w:val="single" w:sz="12" w:space="0" w:color="auto"/>
+            </w:tcBorders>
+            <w:vAlign w:val="center"/>
+          </w:tcPr>
+          <w:p>
+            <w:pPr>
+              <w:jc w:val="center"/>
+              <w:rPr>
+                <w:rFonts w:ascii="Times New Roman" w:hAnsi="Times New Roman" w:cs="Times New Roman"/>
+                <w:sz w:val="24"/>
+                <w:szCs w:val="24"/>
+              </w:rPr>
+            </w:pPr>
+            <w:r>
+              <w:rPr>
+                <w:rFonts w:ascii="Times New Roman" w:hAnsi="Times New Roman" w:cs="Times New Roman"/>
+                <w:sz w:val="24"/>
+                <w:szCs w:val="24"/>
+              </w:rPr>
+              <w:t>Functional variables</w:t>
+            </w:r>
+          </w:p>
+        </w:tc>
+        <w:tc>
+          <w:tcPr>
+            <w:tcW w:w="4104" w:type="dxa"/>
+            <w:gridSpan w:val="2"/>
+            <w:tcBorders>
+              <w:top w:val="single" w:sz="12" w:space="0" w:color="auto"/>
+            </w:tcBorders>
+            <w:vAlign w:val="center"/>
+          </w:tcPr>
+          <w:p>
+            <w:pPr>
+              <w:jc w:val="center"/>
+              <w:rPr>
+                <w:rFonts w:ascii="Times New Roman" w:hAnsi="Times New Roman" w:cs="Times New Roman"/>
+                <w:sz w:val="24"/>
+                <w:szCs w:val="24"/>
+              </w:rPr>
+            </w:pPr>
+            <w:r>
+              <w:rPr>
+                <w:rFonts w:ascii="Times New Roman" w:hAnsi="Times New Roman" w:cs="Times New Roman"/>
+                <w:sz w:val="24"/>
+                <w:szCs w:val="24"/>
+              </w:rPr>
+              <w:t>Microbial community composition</w:t>
             </w:r>
           </w:p>
         </w:tc>
       </w:tr>
       <w:tr>
-        <w:tc>
-          <w:tcPr>
-            <w:tcW w:w="2831" w:type="dxa"/>
-          </w:tcPr>
-          <w:p>
-            <w:pPr>
-              <w:rPr>
-                <w:rFonts w:ascii="Times New Roman" w:hAnsi="Times New Roman" w:cs="Times New Roman"/>
-                <w:sz w:val="24"/>
-                <w:szCs w:val="24"/>
-              </w:rPr>
-            </w:pPr>
-          </w:p>
-        </w:tc>
-        <w:tc>
-          <w:tcPr>
-            <w:tcW w:w="2831" w:type="dxa"/>
-          </w:tcPr>
-          <w:p>
-            <w:pPr>
-              <w:rPr>
-                <w:rFonts w:ascii="Times New Roman" w:hAnsi="Times New Roman" w:cs="Times New Roman"/>
-                <w:sz w:val="24"/>
-                <w:szCs w:val="24"/>
-              </w:rPr>
-            </w:pPr>
-          </w:p>
-        </w:tc>
-        <w:tc>
-          <w:tcPr>
-            <w:tcW w:w="2832" w:type="dxa"/>
-          </w:tcPr>
-          <w:p>
-            <w:pPr>
-              <w:rPr>
-                <w:rFonts w:ascii="Times New Roman" w:hAnsi="Times New Roman" w:cs="Times New Roman"/>
-                <w:sz w:val="24"/>
-                <w:szCs w:val="24"/>
-              </w:rPr>
-            </w:pPr>
+        <w:trPr>
+          <w:trHeight w:val="510"/>
+        </w:trPr>
+        <w:tc>
+          <w:tcPr>
+            <w:tcW w:w="2978" w:type="dxa"/>
+            <w:tcBorders>
+              <w:bottom w:val="single" w:sz="12" w:space="0" w:color="auto"/>
+            </w:tcBorders>
+            <w:vAlign w:val="center"/>
+          </w:tcPr>
+          <w:p>
+            <w:pPr>
+              <w:jc w:val="center"/>
+              <w:rPr>
+                <w:rFonts w:ascii="Times New Roman" w:hAnsi="Times New Roman" w:cs="Times New Roman"/>
+                <w:sz w:val="24"/>
+                <w:szCs w:val="24"/>
+              </w:rPr>
+            </w:pPr>
+          </w:p>
+        </w:tc>
+        <w:tc>
+          <w:tcPr>
+            <w:tcW w:w="2040" w:type="dxa"/>
+            <w:vMerge/>
+            <w:tcBorders>
+              <w:bottom w:val="single" w:sz="12" w:space="0" w:color="auto"/>
+            </w:tcBorders>
+            <w:vAlign w:val="center"/>
+          </w:tcPr>
+          <w:p>
+            <w:pPr>
+              <w:jc w:val="center"/>
+              <w:rPr>
+                <w:rFonts w:ascii="Times New Roman" w:hAnsi="Times New Roman" w:cs="Times New Roman"/>
+                <w:sz w:val="24"/>
+                <w:szCs w:val="24"/>
+              </w:rPr>
+            </w:pPr>
+          </w:p>
+        </w:tc>
+        <w:tc>
+          <w:tcPr>
+            <w:tcW w:w="2126" w:type="dxa"/>
+            <w:tcBorders>
+              <w:bottom w:val="single" w:sz="12" w:space="0" w:color="auto"/>
+            </w:tcBorders>
+            <w:vAlign w:val="center"/>
+          </w:tcPr>
+          <w:p>
+            <w:pPr>
+              <w:jc w:val="center"/>
+              <w:rPr>
+                <w:rFonts w:ascii="Times New Roman" w:hAnsi="Times New Roman" w:cs="Times New Roman"/>
+                <w:sz w:val="24"/>
+                <w:szCs w:val="24"/>
+              </w:rPr>
+            </w:pPr>
+            <w:r>
+              <w:rPr>
+                <w:rFonts w:ascii="Times New Roman" w:hAnsi="Times New Roman" w:cs="Times New Roman"/>
+                <w:sz w:val="24"/>
+                <w:szCs w:val="24"/>
+              </w:rPr>
+              <w:t>16S</w:t>
+            </w:r>
+          </w:p>
+        </w:tc>
+        <w:tc>
+          <w:tcPr>
+            <w:tcW w:w="1978" w:type="dxa"/>
+            <w:tcBorders>
+              <w:bottom w:val="single" w:sz="12" w:space="0" w:color="auto"/>
+            </w:tcBorders>
+            <w:vAlign w:val="center"/>
+          </w:tcPr>
+          <w:p>
+            <w:pPr>
+              <w:jc w:val="center"/>
+              <w:rPr>
+                <w:rFonts w:ascii="Times New Roman" w:hAnsi="Times New Roman" w:cs="Times New Roman"/>
+                <w:sz w:val="24"/>
+                <w:szCs w:val="24"/>
+              </w:rPr>
+            </w:pPr>
+            <w:r>
+              <w:rPr>
+                <w:rFonts w:ascii="Times New Roman" w:hAnsi="Times New Roman" w:cs="Times New Roman"/>
+                <w:sz w:val="24"/>
+                <w:szCs w:val="24"/>
+              </w:rPr>
+              <w:t>ITS2</w:t>
+            </w:r>
           </w:p>
         </w:tc>
       </w:tr>
       <w:tr>
-        <w:tc>
-          <w:tcPr>
-            <w:tcW w:w="2831" w:type="dxa"/>
-          </w:tcPr>
-          <w:p>
-            <w:pPr>
-              <w:rPr>
-                <w:rFonts w:ascii="Times New Roman" w:hAnsi="Times New Roman" w:cs="Times New Roman"/>
-                <w:sz w:val="24"/>
-                <w:szCs w:val="24"/>
-              </w:rPr>
-            </w:pPr>
-          </w:p>
-        </w:tc>
-        <w:tc>
-          <w:tcPr>
-            <w:tcW w:w="2831" w:type="dxa"/>
-          </w:tcPr>
-          <w:p>
-            <w:pPr>
-              <w:rPr>
-                <w:rFonts w:ascii="Times New Roman" w:hAnsi="Times New Roman" w:cs="Times New Roman"/>
-                <w:sz w:val="24"/>
-                <w:szCs w:val="24"/>
-              </w:rPr>
-            </w:pPr>
-          </w:p>
-        </w:tc>
-        <w:tc>
-          <w:tcPr>
-            <w:tcW w:w="2832" w:type="dxa"/>
-          </w:tcPr>
-          <w:p>
-            <w:pPr>
-              <w:rPr>
-                <w:rFonts w:ascii="Times New Roman" w:hAnsi="Times New Roman" w:cs="Times New Roman"/>
-                <w:sz w:val="24"/>
-                <w:szCs w:val="24"/>
-              </w:rPr>
-            </w:pPr>
+        <w:trPr>
+          <w:trHeight w:val="680"/>
+        </w:trPr>
+        <w:tc>
+          <w:tcPr>
+            <w:tcW w:w="2978" w:type="dxa"/>
+            <w:tcBorders>
+              <w:top w:val="single" w:sz="12" w:space="0" w:color="auto"/>
+            </w:tcBorders>
+            <w:vAlign w:val="center"/>
+          </w:tcPr>
+          <w:p>
+            <w:pPr>
+              <w:jc w:val="center"/>
+              <w:rPr>
+                <w:rFonts w:ascii="Times New Roman" w:hAnsi="Times New Roman" w:cs="Times New Roman"/>
+                <w:sz w:val="24"/>
+                <w:szCs w:val="24"/>
+              </w:rPr>
+            </w:pPr>
+            <w:r>
+              <w:rPr>
+                <w:rFonts w:ascii="Times New Roman" w:hAnsi="Times New Roman" w:cs="Times New Roman"/>
+                <w:sz w:val="24"/>
+                <w:szCs w:val="24"/>
+              </w:rPr>
+              <w:t>Physicochemical variables</w:t>
+            </w:r>
+          </w:p>
+        </w:tc>
+        <w:tc>
+          <w:tcPr>
+            <w:tcW w:w="2040" w:type="dxa"/>
+            <w:tcBorders>
+              <w:top w:val="single" w:sz="12" w:space="0" w:color="auto"/>
+            </w:tcBorders>
+            <w:vAlign w:val="center"/>
+          </w:tcPr>
+          <w:p>
+            <w:pPr>
+              <w:jc w:val="center"/>
+              <w:rPr>
+                <w:rFonts w:ascii="Times New Roman" w:hAnsi="Times New Roman" w:cs="Times New Roman"/>
+                <w:sz w:val="24"/>
+                <w:szCs w:val="24"/>
+              </w:rPr>
+            </w:pPr>
+            <w:r>
+              <w:rPr>
+                <w:rFonts w:ascii="Times New Roman" w:hAnsi="Times New Roman" w:cs="Times New Roman"/>
+                <w:sz w:val="24"/>
+                <w:szCs w:val="24"/>
+              </w:rPr>
+              <w:t>R</w:t>
+            </w:r>
+            <w:r>
+              <w:rPr>
+                <w:rFonts w:ascii="Times New Roman" w:hAnsi="Times New Roman" w:cs="Times New Roman"/>
+                <w:sz w:val="24"/>
+                <w:szCs w:val="24"/>
+                <w:vertAlign w:val="superscript"/>
+              </w:rPr>
+              <w:t>2</w:t>
+            </w:r>
+            <w:r>
+              <w:rPr>
+                <w:rFonts w:ascii="Times New Roman" w:hAnsi="Times New Roman" w:cs="Times New Roman"/>
+                <w:sz w:val="24"/>
+                <w:szCs w:val="24"/>
+              </w:rPr>
+              <w:t xml:space="preserve"> = 0.45</w:t>
+            </w:r>
+          </w:p>
+          <w:p>
+            <w:pPr>
+              <w:jc w:val="center"/>
+              <w:rPr>
+                <w:rFonts w:ascii="Times New Roman" w:hAnsi="Times New Roman" w:cs="Times New Roman"/>
+                <w:sz w:val="24"/>
+                <w:szCs w:val="24"/>
+              </w:rPr>
+            </w:pPr>
+            <w:r>
+              <w:rPr>
+                <w:rFonts w:ascii="Times New Roman" w:hAnsi="Times New Roman" w:cs="Times New Roman"/>
+                <w:sz w:val="24"/>
+                <w:szCs w:val="24"/>
+              </w:rPr>
+              <w:t>p-value = 0.02</w:t>
+            </w:r>
+          </w:p>
+        </w:tc>
+        <w:tc>
+          <w:tcPr>
+            <w:tcW w:w="2126" w:type="dxa"/>
+            <w:tcBorders>
+              <w:top w:val="single" w:sz="12" w:space="0" w:color="auto"/>
+            </w:tcBorders>
+            <w:vAlign w:val="center"/>
+          </w:tcPr>
+          <w:p>
+            <w:pPr>
+              <w:jc w:val="center"/>
+              <w:rPr>
+                <w:rFonts w:ascii="Times New Roman" w:hAnsi="Times New Roman" w:cs="Times New Roman"/>
+                <w:sz w:val="24"/>
+                <w:szCs w:val="24"/>
+              </w:rPr>
+            </w:pPr>
+            <w:r>
+              <w:rPr>
+                <w:rFonts w:ascii="Times New Roman" w:hAnsi="Times New Roman" w:cs="Times New Roman"/>
+                <w:sz w:val="24"/>
+                <w:szCs w:val="24"/>
+              </w:rPr>
+              <w:t>R</w:t>
+            </w:r>
+            <w:r>
+              <w:rPr>
+                <w:rFonts w:ascii="Times New Roman" w:hAnsi="Times New Roman" w:cs="Times New Roman"/>
+                <w:sz w:val="24"/>
+                <w:szCs w:val="24"/>
+                <w:vertAlign w:val="superscript"/>
+              </w:rPr>
+              <w:t xml:space="preserve">2 </w:t>
+            </w:r>
+            <w:r>
+              <w:rPr>
+                <w:rFonts w:ascii="Times New Roman" w:hAnsi="Times New Roman" w:cs="Times New Roman"/>
+                <w:sz w:val="24"/>
+                <w:szCs w:val="24"/>
+              </w:rPr>
+              <w:t>= 0.</w:t>
+            </w:r>
+            <w:r>
+              <w:rPr>
+                <w:rFonts w:ascii="Times New Roman" w:hAnsi="Times New Roman" w:cs="Times New Roman"/>
+                <w:sz w:val="24"/>
+                <w:szCs w:val="24"/>
+              </w:rPr>
+              <w:t>36</w:t>
+            </w:r>
+          </w:p>
+          <w:p>
+            <w:pPr>
+              <w:jc w:val="center"/>
+              <w:rPr>
+                <w:rFonts w:ascii="Times New Roman" w:hAnsi="Times New Roman" w:cs="Times New Roman"/>
+                <w:sz w:val="24"/>
+                <w:szCs w:val="24"/>
+              </w:rPr>
+            </w:pPr>
+            <w:r>
+              <w:rPr>
+                <w:rFonts w:ascii="Times New Roman" w:hAnsi="Times New Roman" w:cs="Times New Roman"/>
+                <w:sz w:val="24"/>
+                <w:szCs w:val="24"/>
+              </w:rPr>
+              <w:t xml:space="preserve">p-value </w:t>
+            </w:r>
+            <w:r>
+              <w:rPr>
+                <w:rFonts w:ascii="Times New Roman" w:hAnsi="Times New Roman" w:cs="Times New Roman"/>
+                <w:sz w:val="24"/>
+                <w:szCs w:val="24"/>
+              </w:rPr>
+              <w:t>&lt; 0.01</w:t>
+            </w:r>
+          </w:p>
+        </w:tc>
+        <w:tc>
+          <w:tcPr>
+            <w:tcW w:w="1978" w:type="dxa"/>
+            <w:tcBorders>
+              <w:top w:val="single" w:sz="12" w:space="0" w:color="auto"/>
+            </w:tcBorders>
+            <w:vAlign w:val="center"/>
+          </w:tcPr>
+          <w:p>
+            <w:pPr>
+              <w:jc w:val="center"/>
+              <w:rPr>
+                <w:rFonts w:ascii="Times New Roman" w:hAnsi="Times New Roman" w:cs="Times New Roman"/>
+                <w:sz w:val="24"/>
+                <w:szCs w:val="24"/>
+              </w:rPr>
+            </w:pPr>
+            <w:r>
+              <w:rPr>
+                <w:rFonts w:ascii="Times New Roman" w:hAnsi="Times New Roman" w:cs="Times New Roman"/>
+                <w:sz w:val="24"/>
+                <w:szCs w:val="24"/>
+              </w:rPr>
+              <w:t>R</w:t>
+            </w:r>
+            <w:r>
+              <w:rPr>
+                <w:rFonts w:ascii="Times New Roman" w:hAnsi="Times New Roman" w:cs="Times New Roman"/>
+                <w:sz w:val="24"/>
+                <w:szCs w:val="24"/>
+                <w:vertAlign w:val="superscript"/>
+              </w:rPr>
+              <w:t>2</w:t>
+            </w:r>
+            <w:r>
+              <w:rPr>
+                <w:rFonts w:ascii="Times New Roman" w:hAnsi="Times New Roman" w:cs="Times New Roman"/>
+                <w:sz w:val="24"/>
+                <w:szCs w:val="24"/>
+              </w:rPr>
+              <w:t xml:space="preserve"> = 0.</w:t>
+            </w:r>
+            <w:r>
+              <w:rPr>
+                <w:rFonts w:ascii="Times New Roman" w:hAnsi="Times New Roman" w:cs="Times New Roman"/>
+                <w:sz w:val="24"/>
+                <w:szCs w:val="24"/>
+              </w:rPr>
+              <w:t>30</w:t>
+            </w:r>
+          </w:p>
+          <w:p>
+            <w:pPr>
+              <w:jc w:val="center"/>
+              <w:rPr>
+                <w:rFonts w:ascii="Times New Roman" w:hAnsi="Times New Roman" w:cs="Times New Roman"/>
+                <w:sz w:val="24"/>
+                <w:szCs w:val="24"/>
+              </w:rPr>
+            </w:pPr>
+            <w:r>
+              <w:rPr>
+                <w:rFonts w:ascii="Times New Roman" w:hAnsi="Times New Roman" w:cs="Times New Roman"/>
+                <w:sz w:val="24"/>
+                <w:szCs w:val="24"/>
+              </w:rPr>
+              <w:t xml:space="preserve">p-value </w:t>
+            </w:r>
+            <w:r>
+              <w:rPr>
+                <w:rFonts w:ascii="Times New Roman" w:hAnsi="Times New Roman" w:cs="Times New Roman"/>
+                <w:sz w:val="24"/>
+                <w:szCs w:val="24"/>
+              </w:rPr>
+              <w:t>&lt; 0.01</w:t>
+            </w:r>
           </w:p>
         </w:tc>
       </w:tr>
       <w:tr>
-        <w:tc>
-          <w:tcPr>
-            <w:tcW w:w="2831" w:type="dxa"/>
-          </w:tcPr>
-          <w:p>
-            <w:pPr>
-              <w:rPr>
-                <w:rFonts w:ascii="Times New Roman" w:hAnsi="Times New Roman" w:cs="Times New Roman"/>
-                <w:sz w:val="24"/>
-                <w:szCs w:val="24"/>
-              </w:rPr>
-            </w:pPr>
-          </w:p>
-        </w:tc>
-        <w:tc>
-          <w:tcPr>
-            <w:tcW w:w="2831" w:type="dxa"/>
-          </w:tcPr>
-          <w:p>
-            <w:pPr>
-              <w:rPr>
-                <w:rFonts w:ascii="Times New Roman" w:hAnsi="Times New Roman" w:cs="Times New Roman"/>
-                <w:sz w:val="24"/>
-                <w:szCs w:val="24"/>
-              </w:rPr>
-            </w:pPr>
-          </w:p>
-        </w:tc>
-        <w:tc>
-          <w:tcPr>
-            <w:tcW w:w="2832" w:type="dxa"/>
-          </w:tcPr>
-          <w:p>
-            <w:pPr>
-              <w:rPr>
-                <w:rFonts w:ascii="Times New Roman" w:hAnsi="Times New Roman" w:cs="Times New Roman"/>
-                <w:sz w:val="24"/>
-                <w:szCs w:val="24"/>
-              </w:rPr>
-            </w:pPr>
+        <w:trPr>
+          <w:trHeight w:val="680"/>
+        </w:trPr>
+        <w:tc>
+          <w:tcPr>
+            <w:tcW w:w="2978" w:type="dxa"/>
+            <w:vAlign w:val="center"/>
+          </w:tcPr>
+          <w:p>
+            <w:pPr>
+              <w:jc w:val="center"/>
+              <w:rPr>
+                <w:rFonts w:ascii="Times New Roman" w:hAnsi="Times New Roman" w:cs="Times New Roman"/>
+                <w:sz w:val="24"/>
+                <w:szCs w:val="24"/>
+              </w:rPr>
+            </w:pPr>
+            <w:r>
+              <w:rPr>
+                <w:rFonts w:ascii="Times New Roman" w:hAnsi="Times New Roman" w:cs="Times New Roman"/>
+                <w:sz w:val="24"/>
+                <w:szCs w:val="24"/>
+              </w:rPr>
+              <w:t>Climatic variables (AI, MAT, MAP, altitude)</w:t>
+            </w:r>
+          </w:p>
+        </w:tc>
+        <w:tc>
+          <w:tcPr>
+            <w:tcW w:w="2040" w:type="dxa"/>
+            <w:vAlign w:val="center"/>
+          </w:tcPr>
+          <w:p>
+            <w:pPr>
+              <w:jc w:val="center"/>
+              <w:rPr>
+                <w:rFonts w:ascii="Times New Roman" w:hAnsi="Times New Roman" w:cs="Times New Roman"/>
+                <w:sz w:val="24"/>
+                <w:szCs w:val="24"/>
+              </w:rPr>
+            </w:pPr>
+            <w:r>
+              <w:rPr>
+                <w:rFonts w:ascii="Times New Roman" w:hAnsi="Times New Roman" w:cs="Times New Roman"/>
+                <w:sz w:val="24"/>
+                <w:szCs w:val="24"/>
+              </w:rPr>
+              <w:t>R</w:t>
+            </w:r>
+            <w:r>
+              <w:rPr>
+                <w:rFonts w:ascii="Times New Roman" w:hAnsi="Times New Roman" w:cs="Times New Roman"/>
+                <w:sz w:val="24"/>
+                <w:szCs w:val="24"/>
+                <w:vertAlign w:val="superscript"/>
+              </w:rPr>
+              <w:t>2</w:t>
+            </w:r>
+            <w:r>
+              <w:rPr>
+                <w:rFonts w:ascii="Times New Roman" w:hAnsi="Times New Roman" w:cs="Times New Roman"/>
+                <w:sz w:val="24"/>
+                <w:szCs w:val="24"/>
+              </w:rPr>
+              <w:t xml:space="preserve"> = 0.</w:t>
+            </w:r>
+            <w:r>
+              <w:rPr>
+                <w:rFonts w:ascii="Times New Roman" w:hAnsi="Times New Roman" w:cs="Times New Roman"/>
+                <w:sz w:val="24"/>
+                <w:szCs w:val="24"/>
+              </w:rPr>
+              <w:t>56</w:t>
+            </w:r>
+          </w:p>
+          <w:p>
+            <w:pPr>
+              <w:jc w:val="center"/>
+              <w:rPr>
+                <w:rFonts w:ascii="Times New Roman" w:hAnsi="Times New Roman" w:cs="Times New Roman"/>
+                <w:sz w:val="24"/>
+                <w:szCs w:val="24"/>
+              </w:rPr>
+            </w:pPr>
+            <w:r>
+              <w:rPr>
+                <w:rFonts w:ascii="Times New Roman" w:hAnsi="Times New Roman" w:cs="Times New Roman"/>
+                <w:sz w:val="24"/>
+                <w:szCs w:val="24"/>
+              </w:rPr>
+              <w:t xml:space="preserve">p-value = </w:t>
+            </w:r>
+            <w:r>
+              <w:rPr>
+                <w:rFonts w:ascii="Times New Roman" w:hAnsi="Times New Roman" w:cs="Times New Roman"/>
+                <w:sz w:val="24"/>
+                <w:szCs w:val="24"/>
+              </w:rPr>
+              <w:t>&lt; 0.01</w:t>
+            </w:r>
+          </w:p>
+        </w:tc>
+        <w:tc>
+          <w:tcPr>
+            <w:tcW w:w="2126" w:type="dxa"/>
+            <w:vAlign w:val="center"/>
+          </w:tcPr>
+          <w:p>
+            <w:pPr>
+              <w:jc w:val="center"/>
+              <w:rPr>
+                <w:rFonts w:ascii="Times New Roman" w:hAnsi="Times New Roman" w:cs="Times New Roman"/>
+                <w:sz w:val="24"/>
+                <w:szCs w:val="24"/>
+              </w:rPr>
+            </w:pPr>
+            <w:r>
+              <w:rPr>
+                <w:rFonts w:ascii="Times New Roman" w:hAnsi="Times New Roman" w:cs="Times New Roman"/>
+                <w:sz w:val="24"/>
+                <w:szCs w:val="24"/>
+              </w:rPr>
+              <w:t>R</w:t>
+            </w:r>
+            <w:r>
+              <w:rPr>
+                <w:rFonts w:ascii="Times New Roman" w:hAnsi="Times New Roman" w:cs="Times New Roman"/>
+                <w:sz w:val="24"/>
+                <w:szCs w:val="24"/>
+                <w:vertAlign w:val="superscript"/>
+              </w:rPr>
+              <w:t xml:space="preserve">2 </w:t>
+            </w:r>
+            <w:r>
+              <w:rPr>
+                <w:rFonts w:ascii="Times New Roman" w:hAnsi="Times New Roman" w:cs="Times New Roman"/>
+                <w:sz w:val="24"/>
+                <w:szCs w:val="24"/>
+              </w:rPr>
+              <w:t>= 0.63</w:t>
+            </w:r>
+          </w:p>
+          <w:p>
+            <w:pPr>
+              <w:jc w:val="center"/>
+              <w:rPr>
+                <w:rFonts w:ascii="Times New Roman" w:hAnsi="Times New Roman" w:cs="Times New Roman"/>
+                <w:sz w:val="24"/>
+                <w:szCs w:val="24"/>
+              </w:rPr>
+            </w:pPr>
+            <w:r>
+              <w:rPr>
+                <w:rFonts w:ascii="Times New Roman" w:hAnsi="Times New Roman" w:cs="Times New Roman"/>
+                <w:sz w:val="24"/>
+                <w:szCs w:val="24"/>
+              </w:rPr>
+              <w:t>p-value &lt; 0.01</w:t>
+            </w:r>
+          </w:p>
+        </w:tc>
+        <w:tc>
+          <w:tcPr>
+            <w:tcW w:w="1978" w:type="dxa"/>
+            <w:vAlign w:val="center"/>
+          </w:tcPr>
+          <w:p>
+            <w:pPr>
+              <w:jc w:val="center"/>
+              <w:rPr>
+                <w:rFonts w:ascii="Times New Roman" w:hAnsi="Times New Roman" w:cs="Times New Roman"/>
+                <w:sz w:val="24"/>
+                <w:szCs w:val="24"/>
+              </w:rPr>
+            </w:pPr>
+            <w:r>
+              <w:rPr>
+                <w:rFonts w:ascii="Times New Roman" w:hAnsi="Times New Roman" w:cs="Times New Roman"/>
+                <w:sz w:val="24"/>
+                <w:szCs w:val="24"/>
+              </w:rPr>
+              <w:t>R</w:t>
+            </w:r>
+            <w:r>
+              <w:rPr>
+                <w:rFonts w:ascii="Times New Roman" w:hAnsi="Times New Roman" w:cs="Times New Roman"/>
+                <w:sz w:val="24"/>
+                <w:szCs w:val="24"/>
+                <w:vertAlign w:val="superscript"/>
+              </w:rPr>
+              <w:t>2</w:t>
+            </w:r>
+            <w:r>
+              <w:rPr>
+                <w:rFonts w:ascii="Times New Roman" w:hAnsi="Times New Roman" w:cs="Times New Roman"/>
+                <w:sz w:val="24"/>
+                <w:szCs w:val="24"/>
+              </w:rPr>
+              <w:t xml:space="preserve"> = 0.65</w:t>
+            </w:r>
+          </w:p>
+          <w:p>
+            <w:pPr>
+              <w:jc w:val="center"/>
+              <w:rPr>
+                <w:rFonts w:ascii="Times New Roman" w:hAnsi="Times New Roman" w:cs="Times New Roman"/>
+                <w:sz w:val="24"/>
+                <w:szCs w:val="24"/>
+              </w:rPr>
+            </w:pPr>
+            <w:r>
+              <w:rPr>
+                <w:rFonts w:ascii="Times New Roman" w:hAnsi="Times New Roman" w:cs="Times New Roman"/>
+                <w:sz w:val="24"/>
+                <w:szCs w:val="24"/>
+              </w:rPr>
+              <w:t>p-value &lt; 0.01</w:t>
+            </w:r>
           </w:p>
         </w:tc>
       </w:tr>
       <w:tr>
-        <w:tc>
-          <w:tcPr>
-            <w:tcW w:w="2831" w:type="dxa"/>
-          </w:tcPr>
-          <w:p>
-            <w:pPr>
-              <w:rPr>
-                <w:rFonts w:ascii="Times New Roman" w:hAnsi="Times New Roman" w:cs="Times New Roman"/>
-                <w:sz w:val="24"/>
-                <w:szCs w:val="24"/>
-              </w:rPr>
-            </w:pPr>
-          </w:p>
-        </w:tc>
-        <w:tc>
-          <w:tcPr>
-            <w:tcW w:w="2831" w:type="dxa"/>
-          </w:tcPr>
-          <w:p>
-            <w:pPr>
-              <w:rPr>
-                <w:rFonts w:ascii="Times New Roman" w:hAnsi="Times New Roman" w:cs="Times New Roman"/>
-                <w:sz w:val="24"/>
-                <w:szCs w:val="24"/>
-              </w:rPr>
-            </w:pPr>
-          </w:p>
-        </w:tc>
-        <w:tc>
-          <w:tcPr>
-            <w:tcW w:w="2832" w:type="dxa"/>
-          </w:tcPr>
-          <w:p>
-            <w:pPr>
-              <w:rPr>
-                <w:rFonts w:ascii="Times New Roman" w:hAnsi="Times New Roman" w:cs="Times New Roman"/>
-                <w:sz w:val="24"/>
-                <w:szCs w:val="24"/>
-              </w:rPr>
-            </w:pPr>
+        <w:trPr>
+          <w:trHeight w:val="680"/>
+        </w:trPr>
+        <w:tc>
+          <w:tcPr>
+            <w:tcW w:w="2978" w:type="dxa"/>
+            <w:tcBorders>
+              <w:bottom w:val="single" w:sz="12" w:space="0" w:color="auto"/>
+            </w:tcBorders>
+            <w:vAlign w:val="center"/>
+          </w:tcPr>
+          <w:p>
+            <w:pPr>
+              <w:jc w:val="center"/>
+              <w:rPr>
+                <w:rFonts w:ascii="Times New Roman" w:hAnsi="Times New Roman" w:cs="Times New Roman"/>
+                <w:sz w:val="24"/>
+                <w:szCs w:val="24"/>
+              </w:rPr>
+            </w:pPr>
+            <w:r>
+              <w:rPr>
+                <w:rFonts w:ascii="Times New Roman" w:hAnsi="Times New Roman" w:cs="Times New Roman"/>
+                <w:sz w:val="24"/>
+                <w:szCs w:val="24"/>
+              </w:rPr>
+              <w:t>Functional variables</w:t>
+            </w:r>
+          </w:p>
+        </w:tc>
+        <w:tc>
+          <w:tcPr>
+            <w:tcW w:w="2040" w:type="dxa"/>
+            <w:tcBorders>
+              <w:bottom w:val="single" w:sz="12" w:space="0" w:color="auto"/>
+            </w:tcBorders>
+            <w:vAlign w:val="center"/>
+          </w:tcPr>
+          <w:p>
+            <w:pPr>
+              <w:jc w:val="center"/>
+              <w:rPr>
+                <w:rFonts w:ascii="Times New Roman" w:hAnsi="Times New Roman" w:cs="Times New Roman"/>
+                <w:sz w:val="24"/>
+                <w:szCs w:val="24"/>
+              </w:rPr>
+            </w:pPr>
+            <w:r>
+              <w:rPr>
+                <w:rFonts w:ascii="Times New Roman" w:hAnsi="Times New Roman" w:cs="Times New Roman"/>
+                <w:sz w:val="24"/>
+                <w:szCs w:val="24"/>
+              </w:rPr>
+              <w:t>-</w:t>
+            </w:r>
+          </w:p>
+        </w:tc>
+        <w:tc>
+          <w:tcPr>
+            <w:tcW w:w="2126" w:type="dxa"/>
+            <w:tcBorders>
+              <w:bottom w:val="single" w:sz="12" w:space="0" w:color="auto"/>
+            </w:tcBorders>
+            <w:vAlign w:val="center"/>
+          </w:tcPr>
+          <w:p>
+            <w:pPr>
+              <w:jc w:val="center"/>
+              <w:rPr>
+                <w:rFonts w:ascii="Times New Roman" w:hAnsi="Times New Roman" w:cs="Times New Roman"/>
+                <w:sz w:val="24"/>
+                <w:szCs w:val="24"/>
+              </w:rPr>
+            </w:pPr>
+            <w:r>
+              <w:rPr>
+                <w:rFonts w:ascii="Times New Roman" w:hAnsi="Times New Roman" w:cs="Times New Roman"/>
+                <w:sz w:val="24"/>
+                <w:szCs w:val="24"/>
+              </w:rPr>
+              <w:t>R</w:t>
+            </w:r>
+            <w:r>
+              <w:rPr>
+                <w:rFonts w:ascii="Times New Roman" w:hAnsi="Times New Roman" w:cs="Times New Roman"/>
+                <w:sz w:val="24"/>
+                <w:szCs w:val="24"/>
+                <w:vertAlign w:val="superscript"/>
+              </w:rPr>
+              <w:t xml:space="preserve">2 </w:t>
+            </w:r>
+            <w:r>
+              <w:rPr>
+                <w:rFonts w:ascii="Times New Roman" w:hAnsi="Times New Roman" w:cs="Times New Roman"/>
+                <w:sz w:val="24"/>
+                <w:szCs w:val="24"/>
+              </w:rPr>
+              <w:t>= 0.23</w:t>
+            </w:r>
+          </w:p>
+          <w:p>
+            <w:pPr>
+              <w:jc w:val="center"/>
+              <w:rPr>
+                <w:rFonts w:ascii="Times New Roman" w:hAnsi="Times New Roman" w:cs="Times New Roman"/>
+                <w:sz w:val="24"/>
+                <w:szCs w:val="24"/>
+              </w:rPr>
+            </w:pPr>
+            <w:r>
+              <w:rPr>
+                <w:rFonts w:ascii="Times New Roman" w:hAnsi="Times New Roman" w:cs="Times New Roman"/>
+                <w:sz w:val="24"/>
+                <w:szCs w:val="24"/>
+              </w:rPr>
+              <w:t>p-value = 0.04</w:t>
+            </w:r>
+          </w:p>
+        </w:tc>
+        <w:tc>
+          <w:tcPr>
+            <w:tcW w:w="1978" w:type="dxa"/>
+            <w:tcBorders>
+              <w:bottom w:val="single" w:sz="12" w:space="0" w:color="auto"/>
+            </w:tcBorders>
+            <w:vAlign w:val="center"/>
+          </w:tcPr>
+          <w:p>
+            <w:pPr>
+              <w:jc w:val="center"/>
+              <w:rPr>
+                <w:rFonts w:ascii="Times New Roman" w:hAnsi="Times New Roman" w:cs="Times New Roman"/>
+                <w:sz w:val="24"/>
+                <w:szCs w:val="24"/>
+              </w:rPr>
+            </w:pPr>
+            <w:r>
+              <w:rPr>
+                <w:rFonts w:ascii="Times New Roman" w:hAnsi="Times New Roman" w:cs="Times New Roman"/>
+                <w:sz w:val="24"/>
+                <w:szCs w:val="24"/>
+              </w:rPr>
+              <w:t>R</w:t>
+            </w:r>
+            <w:r>
+              <w:rPr>
+                <w:rFonts w:ascii="Times New Roman" w:hAnsi="Times New Roman" w:cs="Times New Roman"/>
+                <w:sz w:val="24"/>
+                <w:szCs w:val="24"/>
+                <w:vertAlign w:val="superscript"/>
+              </w:rPr>
+              <w:t>2</w:t>
+            </w:r>
+            <w:r>
+              <w:rPr>
+                <w:rFonts w:ascii="Times New Roman" w:hAnsi="Times New Roman" w:cs="Times New Roman"/>
+                <w:sz w:val="24"/>
+                <w:szCs w:val="24"/>
+              </w:rPr>
+              <w:t xml:space="preserve"> = 0.11</w:t>
+            </w:r>
+          </w:p>
+          <w:p>
+            <w:pPr>
+              <w:jc w:val="center"/>
+              <w:rPr>
+                <w:rFonts w:ascii="Times New Roman" w:hAnsi="Times New Roman" w:cs="Times New Roman"/>
+                <w:sz w:val="24"/>
+                <w:szCs w:val="24"/>
+              </w:rPr>
+            </w:pPr>
+            <w:r>
+              <w:rPr>
+                <w:rFonts w:ascii="Times New Roman" w:hAnsi="Times New Roman" w:cs="Times New Roman"/>
+                <w:sz w:val="24"/>
+                <w:szCs w:val="24"/>
+              </w:rPr>
+              <w:t>p-value = n.s.</w:t>
+            </w:r>
           </w:p>
         </w:tc>
       </w:tr>

</xml_diff>

<commit_message>
mantel test corrected errors
</commit_message>
<xml_diff>
--- a/Figures/1 GRADIENT/mantel tests.docx
+++ b/Figures/1 GRADIENT/mantel tests.docx
@@ -1155,7 +1155,7 @@
                 <w:sz w:val="24"/>
                 <w:szCs w:val="24"/>
               </w:rPr>
-              <w:t>56</w:t>
+              <w:t>22</w:t>
             </w:r>
           </w:p>
           <w:p>
@@ -1181,7 +1181,7 @@
                 <w:sz w:val="24"/>
                 <w:szCs w:val="24"/>
               </w:rPr>
-              <w:t>&lt; 0.01</w:t>
+              <w:t>n.s.</w:t>
             </w:r>
           </w:p>
         </w:tc>

</xml_diff>